<commit_message>
mis a jours du rapport
</commit_message>
<xml_diff>
--- a/Documentation/RAPPORT SUVI DE PROJET.docx
+++ b/Documentation/RAPPORT SUVI DE PROJET.docx
@@ -639,6 +639,81 @@
           </w:p>
         </w:tc>
       </w:tr>
+      <w:tr>
+        <w:tc>
+          <w:tcPr>
+            <w:tcW w:w="1055" w:type="dxa"/>
+          </w:tcPr>
+          <w:p>
+            <w:pPr>
+              <w:jc w:val="center"/>
+            </w:pPr>
+            <w:r>
+              <w:t>10/02/20</w:t>
+            </w:r>
+          </w:p>
+        </w:tc>
+        <w:tc>
+          <w:tcPr>
+            <w:tcW w:w="1070" w:type="dxa"/>
+          </w:tcPr>
+          <w:p>
+            <w:pPr>
+              <w:jc w:val="center"/>
+            </w:pPr>
+          </w:p>
+        </w:tc>
+        <w:tc>
+          <w:tcPr>
+            <w:tcW w:w="1396" w:type="dxa"/>
+          </w:tcPr>
+          <w:p>
+            <w:pPr>
+              <w:jc w:val="center"/>
+            </w:pPr>
+          </w:p>
+        </w:tc>
+        <w:tc>
+          <w:tcPr>
+            <w:tcW w:w="1175" w:type="dxa"/>
+          </w:tcPr>
+          <w:p>
+            <w:pPr>
+              <w:jc w:val="center"/>
+            </w:pPr>
+          </w:p>
+        </w:tc>
+        <w:tc>
+          <w:tcPr>
+            <w:tcW w:w="1452" w:type="dxa"/>
+          </w:tcPr>
+          <w:p>
+            <w:pPr>
+              <w:jc w:val="center"/>
+            </w:pPr>
+          </w:p>
+        </w:tc>
+        <w:tc>
+          <w:tcPr>
+            <w:tcW w:w="1360" w:type="dxa"/>
+          </w:tcPr>
+          <w:p>
+            <w:pPr>
+              <w:jc w:val="center"/>
+            </w:pPr>
+          </w:p>
+        </w:tc>
+        <w:tc>
+          <w:tcPr>
+            <w:tcW w:w="1554" w:type="dxa"/>
+          </w:tcPr>
+          <w:p>
+            <w:pPr>
+              <w:jc w:val="center"/>
+            </w:pPr>
+          </w:p>
+        </w:tc>
+      </w:tr>
     </w:tbl>
     <w:p>
       <w:pPr>
@@ -649,8 +724,6 @@
       <w:pPr>
         <w:jc w:val="center"/>
       </w:pPr>
-      <w:bookmarkStart w:id="0" w:name="_GoBack"/>
-      <w:bookmarkEnd w:id="0"/>
     </w:p>
     <w:p>
       <w:pPr>
@@ -766,6 +839,8 @@
         </w:rPr>
         <w:t>DEGARAM Yoann</w:t>
       </w:r>
+      <w:bookmarkStart w:id="0" w:name="_GoBack"/>
+      <w:bookmarkEnd w:id="0"/>
     </w:p>
     <w:p>
       <w:pPr>
@@ -803,11 +878,9 @@
       <w:r>
         <w:t xml:space="preserve">, le commencement du ms </w:t>
       </w:r>
-      <w:proofErr w:type="spellStart"/>
-      <w:r>
-        <w:t>project</w:t>
-      </w:r>
-      <w:proofErr w:type="spellEnd"/>
+      <w:r>
+        <w:t>Project</w:t>
+      </w:r>
       <w:r>
         <w:t xml:space="preserve"> du projet : de l’infra, de l’application et du site web.</w:t>
       </w:r>
@@ -972,11 +1045,9 @@
       <w:r>
         <w:t xml:space="preserve">finalisation du ms </w:t>
       </w:r>
-      <w:proofErr w:type="spellStart"/>
-      <w:r>
-        <w:t>project</w:t>
-      </w:r>
-      <w:proofErr w:type="spellEnd"/>
+      <w:r>
+        <w:t>Project</w:t>
+      </w:r>
       <w:r>
         <w:t xml:space="preserve"> de tous les projets ainsi que les notes de cadrages de ces derniers.</w:t>
       </w:r>
@@ -1086,6 +1157,7 @@
           <w:sz w:val="24"/>
           <w:szCs w:val="24"/>
         </w:rPr>
+        <w:lastRenderedPageBreak/>
         <w:t>DEGARAM Yoann</w:t>
       </w:r>
     </w:p>
@@ -1112,7 +1184,6 @@
           <w:sz w:val="24"/>
           <w:szCs w:val="24"/>
         </w:rPr>
-        <w:lastRenderedPageBreak/>
         <w:t>MOHAMED Amine</w:t>
       </w:r>
     </w:p>
@@ -1167,11 +1238,9 @@
       <w:r>
         <w:t xml:space="preserve">Fait lors de ce suivi de projet, le ms </w:t>
       </w:r>
-      <w:proofErr w:type="spellStart"/>
-      <w:r>
-        <w:t>project</w:t>
-      </w:r>
-      <w:proofErr w:type="spellEnd"/>
+      <w:r>
+        <w:t>Project</w:t>
+      </w:r>
       <w:r>
         <w:t xml:space="preserve"> du projet général, la note de cadrage général et début du wireframe.</w:t>
       </w:r>
@@ -1343,37 +1412,29 @@
     </w:p>
     <w:p>
       <w:r>
-        <w:t xml:space="preserve">Fait lors de ce suivie, Yoann a fait des recherches sur merise et les recherches sur le </w:t>
-      </w:r>
-      <w:proofErr w:type="spellStart"/>
-      <w:r>
-        <w:t>materiels</w:t>
-      </w:r>
-      <w:proofErr w:type="spellEnd"/>
+        <w:t xml:space="preserve">Fait lors de ce suivie, Yoann a fait des recherches sur merise et les recherches sur </w:t>
+      </w:r>
+      <w:r>
+        <w:t>le matériel</w:t>
+      </w:r>
       <w:r>
         <w:t xml:space="preserve"> utiliser dans pour réaliser le projet (ordinateur, </w:t>
       </w:r>
-      <w:proofErr w:type="gramStart"/>
-      <w:r>
-        <w:t>forfait,…</w:t>
-      </w:r>
-      <w:proofErr w:type="gramEnd"/>
+      <w:r>
+        <w:t>forfait, …</w:t>
+      </w:r>
       <w:r>
         <w:t xml:space="preserve">), Amine continuation de la réalisation de wireframe et Jeremy recherche sur le </w:t>
       </w:r>
-      <w:proofErr w:type="spellStart"/>
-      <w:r>
-        <w:t>mySQL</w:t>
-      </w:r>
-      <w:proofErr w:type="spellEnd"/>
+      <w:r>
+        <w:t>MySQL</w:t>
+      </w:r>
       <w:r>
         <w:t xml:space="preserve"> puis formation sur le </w:t>
       </w:r>
-      <w:proofErr w:type="spellStart"/>
-      <w:r>
-        <w:t>mySQL</w:t>
-      </w:r>
-      <w:proofErr w:type="spellEnd"/>
+      <w:r>
+        <w:t>MySQL</w:t>
+      </w:r>
       <w:r>
         <w:t>.</w:t>
       </w:r>
@@ -1524,6 +1585,193 @@
     <w:p>
       <w:r>
         <w:t>Fait lors de ce suivi, discussion avec l’intervenant, remise en question sur l’ensemble des choses faites, réalisation d’un rapport de suivi, synthétisation du cahier des charges et réalisation de l’analyse de risque.</w:t>
+      </w:r>
+    </w:p>
+    <w:p/>
+    <w:p/>
+    <w:p/>
+    <w:p/>
+    <w:p>
+      <w:pPr>
+        <w:rPr>
+          <w:b/>
+          <w:bCs/>
+          <w:color w:val="4472C4" w:themeColor="accent1"/>
+          <w:sz w:val="32"/>
+          <w:szCs w:val="32"/>
+        </w:rPr>
+      </w:pPr>
+      <w:r>
+        <w:rPr>
+          <w:b/>
+          <w:bCs/>
+          <w:color w:val="2F5496" w:themeColor="accent1" w:themeShade="BF"/>
+          <w:sz w:val="32"/>
+          <w:szCs w:val="32"/>
+        </w:rPr>
+        <w:t>Lundi 10 février </w:t>
+      </w:r>
+      <w:r>
+        <w:rPr>
+          <w:b/>
+          <w:bCs/>
+          <w:color w:val="4472C4" w:themeColor="accent1"/>
+          <w:sz w:val="32"/>
+          <w:szCs w:val="32"/>
+        </w:rPr>
+        <w:t>:</w:t>
+      </w:r>
+    </w:p>
+    <w:p>
+      <w:pPr>
+        <w:rPr>
+          <w:i/>
+          <w:iCs/>
+          <w:color w:val="ED7D31" w:themeColor="accent2"/>
+        </w:rPr>
+      </w:pPr>
+      <w:r>
+        <w:rPr>
+          <w:i/>
+          <w:iCs/>
+          <w:color w:val="ED7D31" w:themeColor="accent2"/>
+        </w:rPr>
+        <w:t xml:space="preserve">A faire : </w:t>
+      </w:r>
+    </w:p>
+    <w:p>
+      <w:pPr>
+        <w:pStyle w:val="Paragraphedeliste"/>
+        <w:numPr>
+          <w:ilvl w:val="0"/>
+          <w:numId w:val="1"/>
+        </w:numPr>
+        <w:rPr>
+          <w:i/>
+          <w:iCs/>
+          <w:color w:val="ED7D31" w:themeColor="accent2"/>
+        </w:rPr>
+      </w:pPr>
+      <w:r>
+        <w:rPr>
+          <w:i/>
+          <w:iCs/>
+          <w:color w:val="ED7D31" w:themeColor="accent2"/>
+        </w:rPr>
+        <w:t>Le gant complet (les choses à faire contenant le temps des formations, des recherches faites exemple : le benchmark, et être plus précis sur les tâches à faire)</w:t>
+      </w:r>
+    </w:p>
+    <w:p>
+      <w:pPr>
+        <w:pStyle w:val="Paragraphedeliste"/>
+        <w:numPr>
+          <w:ilvl w:val="0"/>
+          <w:numId w:val="1"/>
+        </w:numPr>
+        <w:rPr>
+          <w:i/>
+          <w:iCs/>
+          <w:color w:val="ED7D31" w:themeColor="accent2"/>
+        </w:rPr>
+      </w:pPr>
+      <w:r>
+        <w:rPr>
+          <w:i/>
+          <w:iCs/>
+          <w:color w:val="ED7D31" w:themeColor="accent2"/>
+        </w:rPr>
+        <w:t>La fiche sur les comparaisons de prix et le choix fait sur le matériel (benchmark)</w:t>
+      </w:r>
+    </w:p>
+    <w:p>
+      <w:pPr>
+        <w:pStyle w:val="Paragraphedeliste"/>
+        <w:numPr>
+          <w:ilvl w:val="0"/>
+          <w:numId w:val="1"/>
+        </w:numPr>
+        <w:rPr>
+          <w:i/>
+          <w:iCs/>
+          <w:color w:val="ED7D31" w:themeColor="accent2"/>
+        </w:rPr>
+      </w:pPr>
+      <w:r>
+        <w:rPr>
+          <w:i/>
+          <w:iCs/>
+          <w:color w:val="ED7D31" w:themeColor="accent2"/>
+        </w:rPr>
+        <w:t>Finaliser le choix des techno (être sûr pour certaine)</w:t>
+      </w:r>
+    </w:p>
+    <w:p>
+      <w:pPr>
+        <w:pStyle w:val="Paragraphedeliste"/>
+        <w:numPr>
+          <w:ilvl w:val="0"/>
+          <w:numId w:val="1"/>
+        </w:numPr>
+      </w:pPr>
+      <w:r>
+        <w:rPr>
+          <w:i/>
+          <w:iCs/>
+          <w:color w:val="ED7D31" w:themeColor="accent2"/>
+        </w:rPr>
+        <w:t>L’attribution des rôles pour l’ensemble du projet chaque personne doit faire une partie de chaque projet</w:t>
+      </w:r>
+      <w:r>
+        <w:t>.</w:t>
+      </w:r>
+    </w:p>
+    <w:p>
+      <w:pPr>
+        <w:rPr>
+          <w:b/>
+          <w:bCs/>
+          <w:color w:val="00B050"/>
+          <w:sz w:val="28"/>
+          <w:szCs w:val="28"/>
+        </w:rPr>
+      </w:pPr>
+      <w:r>
+        <w:rPr>
+          <w:b/>
+          <w:bCs/>
+          <w:color w:val="00B050"/>
+          <w:sz w:val="28"/>
+          <w:szCs w:val="28"/>
+        </w:rPr>
+        <w:t>Présent :</w:t>
+      </w:r>
+    </w:p>
+    <w:p/>
+    <w:p>
+      <w:pPr>
+        <w:rPr>
+          <w:b/>
+          <w:bCs/>
+          <w:color w:val="FF0000"/>
+          <w:sz w:val="28"/>
+          <w:szCs w:val="28"/>
+        </w:rPr>
+      </w:pPr>
+      <w:r>
+        <w:rPr>
+          <w:b/>
+          <w:bCs/>
+          <w:color w:val="FF0000"/>
+          <w:sz w:val="28"/>
+          <w:szCs w:val="28"/>
+        </w:rPr>
+        <w:t>Absent :</w:t>
+      </w:r>
+    </w:p>
+    <w:p/>
+    <w:p>
+      <w:r>
+        <w:t>Ce qui a était fais ce jour :</w:t>
       </w:r>
     </w:p>
     <w:sectPr>
@@ -1779,6 +2027,7 @@
     <w:lsdException w:name="HTML Sample" w:semiHidden="1" w:unhideWhenUsed="1"/>
     <w:lsdException w:name="HTML Typewriter" w:semiHidden="1" w:unhideWhenUsed="1"/>
     <w:lsdException w:name="HTML Variable" w:semiHidden="1" w:unhideWhenUsed="1"/>
+    <w:lsdException w:name="Normal Table" w:semiHidden="1" w:unhideWhenUsed="1"/>
     <w:lsdException w:name="annotation subject" w:semiHidden="1" w:unhideWhenUsed="1"/>
     <w:lsdException w:name="No List" w:semiHidden="1" w:unhideWhenUsed="1"/>
     <w:lsdException w:name="Outline List 1" w:semiHidden="1" w:unhideWhenUsed="1"/>
@@ -1824,9 +2073,11 @@
     <w:lsdException w:name="Table Subtle 1" w:semiHidden="1" w:unhideWhenUsed="1"/>
     <w:lsdException w:name="Table Subtle 2" w:semiHidden="1" w:unhideWhenUsed="1"/>
     <w:lsdException w:name="Table Web 1" w:semiHidden="1" w:unhideWhenUsed="1"/>
+    <w:lsdException w:name="Table Web 2" w:semiHidden="1" w:unhideWhenUsed="1"/>
     <w:lsdException w:name="Table Web 3" w:semiHidden="1" w:unhideWhenUsed="1"/>
     <w:lsdException w:name="Balloon Text" w:semiHidden="1" w:unhideWhenUsed="1"/>
     <w:lsdException w:name="Table Grid" w:uiPriority="39"/>
+    <w:lsdException w:name="Table Theme" w:semiHidden="1" w:unhideWhenUsed="1"/>
     <w:lsdException w:name="Placeholder Text" w:semiHidden="1"/>
     <w:lsdException w:name="No Spacing" w:uiPriority="1" w:qFormat="1"/>
     <w:lsdException w:name="Light Shading" w:uiPriority="60"/>
@@ -2409,6 +2660,21 @@
 </file>
 
 <file path=customXml/item1.xml><?xml version="1.0" encoding="utf-8"?>
+<p:properties xmlns:p="http://schemas.microsoft.com/office/2006/metadata/properties" xmlns:xsi="http://www.w3.org/2001/XMLSchema-instance" xmlns:pc="http://schemas.microsoft.com/office/infopath/2007/PartnerControls">
+  <documentManagement/>
+</p:properties>
+</file>
+
+<file path=customXml/item2.xml><?xml version="1.0" encoding="utf-8"?>
+<?mso-contentType ?>
+<FormTemplates xmlns="http://schemas.microsoft.com/sharepoint/v3/contenttype/forms">
+  <Display>DocumentLibraryForm</Display>
+  <Edit>DocumentLibraryForm</Edit>
+  <New>DocumentLibraryForm</New>
+</FormTemplates>
+</file>
+
+<file path=customXml/item3.xml><?xml version="1.0" encoding="utf-8"?>
 <ct:contentTypeSchema xmlns:ct="http://schemas.microsoft.com/office/2006/metadata/contentType" xmlns:ma="http://schemas.microsoft.com/office/2006/metadata/properties/metaAttributes" ct:_="" ma:_="" ma:contentTypeName="Document" ma:contentTypeID="0x010100BCFCA7E01DF30449AE3066839C5F3D25" ma:contentTypeVersion="8" ma:contentTypeDescription="Crée un document." ma:contentTypeScope="" ma:versionID="2a76224249d8ae7e76917ccce23b9ed5">
   <xsd:schema xmlns:xsd="http://www.w3.org/2001/XMLSchema" xmlns:xs="http://www.w3.org/2001/XMLSchema" xmlns:p="http://schemas.microsoft.com/office/2006/metadata/properties" xmlns:ns3="10879c83-1357-4ed7-b68a-9841512858e4" xmlns:ns4="7ae9ab4c-0ed4-4fae-a5ab-9cef45e82017" targetNamespace="http://schemas.microsoft.com/office/2006/metadata/properties" ma:root="true" ma:fieldsID="4d32d38c5ff999725b3158b587f9f650" ns3:_="" ns4:_="">
     <xsd:import namespace="10879c83-1357-4ed7-b68a-9841512858e4"/>
@@ -2599,22 +2865,24 @@
 </ct:contentTypeSchema>
 </file>
 
-<file path=customXml/item2.xml><?xml version="1.0" encoding="utf-8"?>
-<?mso-contentType ?>
-<FormTemplates xmlns="http://schemas.microsoft.com/sharepoint/v3/contenttype/forms">
-  <Display>DocumentLibraryForm</Display>
-  <Edit>DocumentLibraryForm</Edit>
-  <New>DocumentLibraryForm</New>
-</FormTemplates>
+<file path=customXml/itemProps1.xml><?xml version="1.0" encoding="utf-8"?>
+<ds:datastoreItem xmlns:ds="http://schemas.openxmlformats.org/officeDocument/2006/customXml" ds:itemID="{9C536CE7-70F4-41FD-9448-52F31D0CAE65}">
+  <ds:schemaRefs>
+    <ds:schemaRef ds:uri="http://schemas.microsoft.com/office/2006/metadata/properties"/>
+    <ds:schemaRef ds:uri="http://schemas.microsoft.com/office/infopath/2007/PartnerControls"/>
+  </ds:schemaRefs>
+</ds:datastoreItem>
 </file>
 
-<file path=customXml/item3.xml><?xml version="1.0" encoding="utf-8"?>
-<p:properties xmlns:p="http://schemas.microsoft.com/office/2006/metadata/properties" xmlns:xsi="http://www.w3.org/2001/XMLSchema-instance" xmlns:pc="http://schemas.microsoft.com/office/infopath/2007/PartnerControls">
-  <documentManagement/>
-</p:properties>
+<file path=customXml/itemProps2.xml><?xml version="1.0" encoding="utf-8"?>
+<ds:datastoreItem xmlns:ds="http://schemas.openxmlformats.org/officeDocument/2006/customXml" ds:itemID="{5E9B723E-2D8A-4534-A739-35C2D5B70B67}">
+  <ds:schemaRefs>
+    <ds:schemaRef ds:uri="http://schemas.microsoft.com/sharepoint/v3/contenttype/forms"/>
+  </ds:schemaRefs>
+</ds:datastoreItem>
 </file>
 
-<file path=customXml/itemProps1.xml><?xml version="1.0" encoding="utf-8"?>
+<file path=customXml/itemProps3.xml><?xml version="1.0" encoding="utf-8"?>
 <ds:datastoreItem xmlns:ds="http://schemas.openxmlformats.org/officeDocument/2006/customXml" ds:itemID="{10837EA6-0276-4AF1-9475-B8F1CB2FB0A5}">
   <ds:schemaRefs>
     <ds:schemaRef ds:uri="http://schemas.microsoft.com/office/2006/metadata/contentType"/>
@@ -2631,29 +2899,4 @@
     <ds:schemaRef ds:uri="http://schemas.microsoft.com/internal/obd"/>
   </ds:schemaRefs>
 </ds:datastoreItem>
-</file>
-
-<file path=customXml/itemProps2.xml><?xml version="1.0" encoding="utf-8"?>
-<ds:datastoreItem xmlns:ds="http://schemas.openxmlformats.org/officeDocument/2006/customXml" ds:itemID="{5E9B723E-2D8A-4534-A739-35C2D5B70B67}">
-  <ds:schemaRefs>
-    <ds:schemaRef ds:uri="http://schemas.microsoft.com/sharepoint/v3/contenttype/forms"/>
-  </ds:schemaRefs>
-</ds:datastoreItem>
-</file>
-
-<file path=customXml/itemProps3.xml><?xml version="1.0" encoding="utf-8"?>
-<ds:datastoreItem xmlns:ds="http://schemas.openxmlformats.org/officeDocument/2006/customXml" ds:itemID="{9C536CE7-70F4-41FD-9448-52F31D0CAE65}">
-  <ds:schemaRefs>
-    <ds:schemaRef ds:uri="http://schemas.openxmlformats.org/package/2006/metadata/core-properties"/>
-    <ds:schemaRef ds:uri="http://purl.org/dc/dcmitype/"/>
-    <ds:schemaRef ds:uri="http://purl.org/dc/terms/"/>
-    <ds:schemaRef ds:uri="http://schemas.microsoft.com/office/2006/metadata/properties"/>
-    <ds:schemaRef ds:uri="7ae9ab4c-0ed4-4fae-a5ab-9cef45e82017"/>
-    <ds:schemaRef ds:uri="http://purl.org/dc/elements/1.1/"/>
-    <ds:schemaRef ds:uri="http://schemas.microsoft.com/office/2006/documentManagement/types"/>
-    <ds:schemaRef ds:uri="10879c83-1357-4ed7-b68a-9841512858e4"/>
-    <ds:schemaRef ds:uri="http://schemas.microsoft.com/office/infopath/2007/PartnerControls"/>
-    <ds:schemaRef ds:uri="http://www.w3.org/XML/1998/namespace"/>
-  </ds:schemaRefs>
-</ds:datastoreItem>
 </file>
</xml_diff>